<commit_message>
Updated FAQ, added README
</commit_message>
<xml_diff>
--- a/FAQ.docx
+++ b/FAQ.docx
@@ -1,6 +1,6 @@
 
 <file path=word/document.xml><?xml version="1.0" encoding="utf-8"?>
-<w:document xmlns:wpc="http://schemas.microsoft.com/office/word/2010/wordprocessingCanvas" xmlns:mc="http://schemas.openxmlformats.org/markup-compatibility/2006" xmlns:o="urn:schemas-microsoft-com:office:office" xmlns:r="http://schemas.openxmlformats.org/officeDocument/2006/relationships" xmlns:m="http://schemas.openxmlformats.org/officeDocument/2006/math" xmlns:v="urn:schemas-microsoft-com:vml" xmlns:wp14="http://schemas.microsoft.com/office/word/2010/wordprocessingDrawing" xmlns:wp="http://schemas.openxmlformats.org/drawingml/2006/wordprocessingDrawing" xmlns:w10="urn:schemas-microsoft-com:office:word" xmlns:w="http://schemas.openxmlformats.org/wordprocessingml/2006/main" xmlns:w14="http://schemas.microsoft.com/office/word/2010/wordml" xmlns:w15="http://schemas.microsoft.com/office/word/2012/wordml" xmlns:wpg="http://schemas.microsoft.com/office/word/2010/wordprocessingGroup" xmlns:wpi="http://schemas.microsoft.com/office/word/2010/wordprocessingInk" xmlns:wne="http://schemas.microsoft.com/office/word/2006/wordml" xmlns:wps="http://schemas.microsoft.com/office/word/2010/wordprocessingShape" mc:Ignorable="w14 w15 wp14">
+<w:document xmlns:wpc="http://schemas.microsoft.com/office/word/2010/wordprocessingCanvas" xmlns:cx="http://schemas.microsoft.com/office/drawing/2014/chartex" xmlns:cx1="http://schemas.microsoft.com/office/drawing/2015/9/8/chartex" xmlns:cx2="http://schemas.microsoft.com/office/drawing/2015/10/21/chartex" xmlns:cx3="http://schemas.microsoft.com/office/drawing/2016/5/9/chartex" xmlns:cx4="http://schemas.microsoft.com/office/drawing/2016/5/10/chartex" xmlns:cx5="http://schemas.microsoft.com/office/drawing/2016/5/11/chartex" xmlns:cx6="http://schemas.microsoft.com/office/drawing/2016/5/12/chartex" xmlns:cx7="http://schemas.microsoft.com/office/drawing/2016/5/13/chartex" xmlns:cx8="http://schemas.microsoft.com/office/drawing/2016/5/14/chartex" xmlns:mc="http://schemas.openxmlformats.org/markup-compatibility/2006" xmlns:aink="http://schemas.microsoft.com/office/drawing/2016/ink" xmlns:am3d="http://schemas.microsoft.com/office/drawing/2017/model3d" xmlns:o="urn:schemas-microsoft-com:office:office" xmlns:oel="http://schemas.microsoft.com/office/2019/extlst" xmlns:r="http://schemas.openxmlformats.org/officeDocument/2006/relationships" xmlns:m="http://schemas.openxmlformats.org/officeDocument/2006/math" xmlns:v="urn:schemas-microsoft-com:vml" xmlns:wp14="http://schemas.microsoft.com/office/word/2010/wordprocessingDrawing" xmlns:wp="http://schemas.openxmlformats.org/drawingml/2006/wordprocessingDrawing" xmlns:w10="urn:schemas-microsoft-com:office:word" xmlns:w="http://schemas.openxmlformats.org/wordprocessingml/2006/main" xmlns:w14="http://schemas.microsoft.com/office/word/2010/wordml" xmlns:w15="http://schemas.microsoft.com/office/word/2012/wordml" xmlns:w16cex="http://schemas.microsoft.com/office/word/2018/wordml/cex" xmlns:w16cid="http://schemas.microsoft.com/office/word/2016/wordml/cid" xmlns:w16="http://schemas.microsoft.com/office/word/2018/wordml" xmlns:w16sdtdh="http://schemas.microsoft.com/office/word/2020/wordml/sdtdatahash" xmlns:w16se="http://schemas.microsoft.com/office/word/2015/wordml/symex" xmlns:wpg="http://schemas.microsoft.com/office/word/2010/wordprocessingGroup" xmlns:wpi="http://schemas.microsoft.com/office/word/2010/wordprocessingInk" xmlns:wne="http://schemas.microsoft.com/office/word/2006/wordml" xmlns:wps="http://schemas.microsoft.com/office/word/2010/wordprocessingShape" mc:Ignorable="w14 w15 w16se w16cid w16 w16cex w16sdtdh wp14">
   <w:body>
     <w:p>
       <w:pPr>
@@ -10,7 +10,7 @@
         <w:fldChar w:fldCharType="begin"/>
       </w:r>
       <w:r>
-        <w:instrText>HYPERLINK  \l "_What_is_LCR"</w:instrText>
+        <w:instrText>HYPERLINK  \l "_What_is_VRDB?"</w:instrText>
       </w:r>
       <w:r>
         <w:fldChar w:fldCharType="separate"/>
@@ -19,7 +19,7 @@
         <w:rPr>
           <w:rStyle w:val="Hyperlink"/>
         </w:rPr>
-        <w:t>What is LCR?</w:t>
+        <w:t>What is VRDB?</w:t>
       </w:r>
       <w:r>
         <w:fldChar w:fldCharType="end"/>
@@ -29,12 +29,24 @@
       <w:pPr>
         <w:ind w:left="1440"/>
       </w:pPr>
-      <w:hyperlink r:id="rId8" w:anchor="_How_" w:history="1">
-        <w:r>
-          <w:rPr>
-            <w:rStyle w:val="Hyperlink"/>
-          </w:rPr>
-          <w:t>How “computer literate” does a user need to be?</w:t>
+      <w:hyperlink w:anchor="_What_is_LCR?" w:history="1">
+        <w:r>
+          <w:rPr>
+            <w:rStyle w:val="Hyperlink"/>
+          </w:rPr>
+          <w:t>What is LC</w:t>
+        </w:r>
+        <w:r>
+          <w:rPr>
+            <w:rStyle w:val="Hyperlink"/>
+          </w:rPr>
+          <w:t>R</w:t>
+        </w:r>
+        <w:r>
+          <w:rPr>
+            <w:rStyle w:val="Hyperlink"/>
+          </w:rPr>
+          <w:t>?</w:t>
         </w:r>
       </w:hyperlink>
     </w:p>
@@ -47,21 +59,19 @@
           <w:rPr>
             <w:rStyle w:val="Hyperlink"/>
           </w:rPr>
-          <w:t xml:space="preserve">How </w:t>
-        </w:r>
-        <w:proofErr w:type="gramStart"/>
-        <w:r>
-          <w:rPr>
-            <w:rStyle w:val="Hyperlink"/>
-          </w:rPr>
-          <w:t>is member data</w:t>
-        </w:r>
-        <w:proofErr w:type="gramEnd"/>
-        <w:r>
-          <w:rPr>
-            <w:rStyle w:val="Hyperlink"/>
-          </w:rPr>
-          <w:t xml:space="preserve"> compared to the voter registration data?</w:t>
+          <w:t>How “computer literate” does a user n</w:t>
+        </w:r>
+        <w:r>
+          <w:rPr>
+            <w:rStyle w:val="Hyperlink"/>
+          </w:rPr>
+          <w:t>e</w:t>
+        </w:r>
+        <w:r>
+          <w:rPr>
+            <w:rStyle w:val="Hyperlink"/>
+          </w:rPr>
+          <w:t>ed to be?</w:t>
         </w:r>
       </w:hyperlink>
     </w:p>
@@ -69,12 +79,61 @@
       <w:pPr>
         <w:ind w:left="1440"/>
       </w:pPr>
+      <w:hyperlink w:anchor="_How_is_member_1" w:history="1">
+        <w:r>
+          <w:rPr>
+            <w:rStyle w:val="Hyperlink"/>
+          </w:rPr>
+          <w:t>How is member data compared to the v</w:t>
+        </w:r>
+        <w:r>
+          <w:rPr>
+            <w:rStyle w:val="Hyperlink"/>
+          </w:rPr>
+          <w:t>o</w:t>
+        </w:r>
+        <w:r>
+          <w:rPr>
+            <w:rStyle w:val="Hyperlink"/>
+          </w:rPr>
+          <w:t>t</w:t>
+        </w:r>
+        <w:r>
+          <w:rPr>
+            <w:rStyle w:val="Hyperlink"/>
+          </w:rPr>
+          <w:t>e</w:t>
+        </w:r>
+        <w:r>
+          <w:rPr>
+            <w:rStyle w:val="Hyperlink"/>
+          </w:rPr>
+          <w:t>r registration data?</w:t>
+        </w:r>
+      </w:hyperlink>
+    </w:p>
+    <w:p>
+      <w:pPr>
+        <w:ind w:left="1440"/>
+      </w:pPr>
       <w:hyperlink w:anchor="_How_secure_is" w:history="1">
         <w:r>
           <w:rPr>
             <w:rStyle w:val="Hyperlink"/>
           </w:rPr>
-          <w:t>How secure is the data?  What is done with the member data?</w:t>
+          <w:t>How secure is the data?  What is done wit</w:t>
+        </w:r>
+        <w:r>
+          <w:rPr>
+            <w:rStyle w:val="Hyperlink"/>
+          </w:rPr>
+          <w:t>h</w:t>
+        </w:r>
+        <w:r>
+          <w:rPr>
+            <w:rStyle w:val="Hyperlink"/>
+          </w:rPr>
+          <w:t xml:space="preserve"> the member data?</w:t>
         </w:r>
       </w:hyperlink>
     </w:p>
@@ -87,7 +146,19 @@
           <w:rPr>
             <w:rStyle w:val="Hyperlink"/>
           </w:rPr>
-          <w:t>Why an installed program rather than an online program?</w:t>
+          <w:t>Why an installed program rather th</w:t>
+        </w:r>
+        <w:r>
+          <w:rPr>
+            <w:rStyle w:val="Hyperlink"/>
+          </w:rPr>
+          <w:t>a</w:t>
+        </w:r>
+        <w:r>
+          <w:rPr>
+            <w:rStyle w:val="Hyperlink"/>
+          </w:rPr>
+          <w:t>n an online program?</w:t>
         </w:r>
       </w:hyperlink>
     </w:p>
@@ -100,35 +171,19 @@
           <w:rPr>
             <w:rStyle w:val="Hyperlink"/>
           </w:rPr>
-          <w:t>What are the system requirements?</w:t>
-        </w:r>
-      </w:hyperlink>
-      <w:bookmarkStart w:id="0" w:name="_GoBack"/>
-      <w:bookmarkEnd w:id="0"/>
-    </w:p>
-    <w:p>
-      <w:pPr>
-        <w:ind w:left="1440"/>
-      </w:pPr>
-      <w:hyperlink w:anchor="_Why_can_this" w:history="1">
-        <w:r>
-          <w:rPr>
-            <w:rStyle w:val="Hyperlink"/>
-          </w:rPr>
-          <w:t>Why can this not be installed on the unit computer?</w:t>
-        </w:r>
-      </w:hyperlink>
-    </w:p>
-    <w:p>
-      <w:pPr>
-        <w:ind w:left="1440"/>
-      </w:pPr>
-      <w:hyperlink w:anchor="_What_preparation_is" w:history="1">
-        <w:r>
-          <w:rPr>
-            <w:rStyle w:val="Hyperlink"/>
-          </w:rPr>
-          <w:t>What preparation is needed before using the program?</w:t>
+          <w:t>What are the system requireme</w:t>
+        </w:r>
+        <w:r>
+          <w:rPr>
+            <w:rStyle w:val="Hyperlink"/>
+          </w:rPr>
+          <w:t>n</w:t>
+        </w:r>
+        <w:r>
+          <w:rPr>
+            <w:rStyle w:val="Hyperlink"/>
+          </w:rPr>
+          <w:t>ts?</w:t>
         </w:r>
       </w:hyperlink>
     </w:p>
@@ -139,12 +194,99 @@
           <w:rStyle w:val="Hyperlink"/>
         </w:rPr>
       </w:pPr>
+      <w:r>
+        <w:fldChar w:fldCharType="begin"/>
+      </w:r>
+      <w:r>
+        <w:instrText xml:space="preserve"> HYPERLINK  \l "_Why_can_this" </w:instrText>
+      </w:r>
+      <w:r>
+        <w:fldChar w:fldCharType="separate"/>
+      </w:r>
+      <w:r>
+        <w:rPr>
+          <w:rStyle w:val="Hyperlink"/>
+        </w:rPr>
+        <w:t xml:space="preserve">Why can this not be installed on the </w:t>
+      </w:r>
+      <w:r>
+        <w:rPr>
+          <w:rStyle w:val="Hyperlink"/>
+        </w:rPr>
+        <w:t xml:space="preserve">Church </w:t>
+      </w:r>
+      <w:r>
+        <w:rPr>
+          <w:rStyle w:val="Hyperlink"/>
+        </w:rPr>
+        <w:t>u</w:t>
+      </w:r>
+      <w:r>
+        <w:rPr>
+          <w:rStyle w:val="Hyperlink"/>
+        </w:rPr>
+        <w:t>n</w:t>
+      </w:r>
+      <w:r>
+        <w:rPr>
+          <w:rStyle w:val="Hyperlink"/>
+        </w:rPr>
+        <w:t>it computer?</w:t>
+      </w:r>
+    </w:p>
+    <w:p>
+      <w:pPr>
+        <w:ind w:left="1440"/>
+      </w:pPr>
+      <w:r>
+        <w:fldChar w:fldCharType="end"/>
+      </w:r>
+      <w:hyperlink w:anchor="_What_preparation_is" w:history="1">
+        <w:r>
+          <w:rPr>
+            <w:rStyle w:val="Hyperlink"/>
+          </w:rPr>
+          <w:t>What preparation is needed before using the prog</w:t>
+        </w:r>
+        <w:r>
+          <w:rPr>
+            <w:rStyle w:val="Hyperlink"/>
+          </w:rPr>
+          <w:t>r</w:t>
+        </w:r>
+        <w:r>
+          <w:rPr>
+            <w:rStyle w:val="Hyperlink"/>
+          </w:rPr>
+          <w:t>am?</w:t>
+        </w:r>
+      </w:hyperlink>
+    </w:p>
+    <w:p>
+      <w:pPr>
+        <w:ind w:left="1440"/>
+        <w:rPr>
+          <w:rStyle w:val="Hyperlink"/>
+        </w:rPr>
+      </w:pPr>
       <w:hyperlink w:anchor="_What_restrictions_apply" w:history="1">
         <w:r>
           <w:rPr>
             <w:rStyle w:val="Hyperlink"/>
           </w:rPr>
-          <w:t>What restrictions apply to use of the voter registration data?</w:t>
+          <w:t>What restrictions apply to use o</w:t>
+        </w:r>
+        <w:r>
+          <w:rPr>
+            <w:rStyle w:val="Hyperlink"/>
+          </w:rPr>
+          <w:t>f</w:t>
+        </w:r>
+        <w:r>
+          <w:rPr>
+            <w:rStyle w:val="Hyperlink"/>
+          </w:rPr>
+          <w:t xml:space="preserve"> the voter registration data?</w:t>
         </w:r>
       </w:hyperlink>
     </w:p>
@@ -157,7 +299,19 @@
           <w:rPr>
             <w:rStyle w:val="Hyperlink"/>
           </w:rPr>
-          <w:t>Why does Windows 10 not allow me to install?</w:t>
+          <w:t>Why does Windows 10 not allo</w:t>
+        </w:r>
+        <w:r>
+          <w:rPr>
+            <w:rStyle w:val="Hyperlink"/>
+          </w:rPr>
+          <w:t>w</w:t>
+        </w:r>
+        <w:r>
+          <w:rPr>
+            <w:rStyle w:val="Hyperlink"/>
+          </w:rPr>
+          <w:t xml:space="preserve"> me to install?</w:t>
         </w:r>
       </w:hyperlink>
     </w:p>
@@ -170,7 +324,19 @@
           <w:rPr>
             <w:rStyle w:val="Hyperlink"/>
           </w:rPr>
-          <w:t>What should be done when a message appears?</w:t>
+          <w:t>What should be done when a messag</w:t>
+        </w:r>
+        <w:r>
+          <w:rPr>
+            <w:rStyle w:val="Hyperlink"/>
+          </w:rPr>
+          <w:t>e</w:t>
+        </w:r>
+        <w:r>
+          <w:rPr>
+            <w:rStyle w:val="Hyperlink"/>
+          </w:rPr>
+          <w:t xml:space="preserve"> appears?</w:t>
         </w:r>
       </w:hyperlink>
     </w:p>
@@ -183,9 +349,34 @@
       <w:pPr>
         <w:pStyle w:val="Heading2"/>
       </w:pPr>
-      <w:bookmarkStart w:id="1" w:name="_What_is_LCR"/>
+      <w:bookmarkStart w:id="0" w:name="_What_is_LCR"/>
+      <w:bookmarkStart w:id="1" w:name="_What_is_VRDB?"/>
+      <w:bookmarkEnd w:id="0"/>
       <w:bookmarkEnd w:id="1"/>
       <w:r>
+        <w:t>What is VRDB?</w:t>
+      </w:r>
+    </w:p>
+    <w:p>
+      <w:r>
+        <w:t xml:space="preserve">VRDB is the “Voter Registration </w:t>
+      </w:r>
+      <w:proofErr w:type="spellStart"/>
+      <w:r>
+        <w:t>DataBase</w:t>
+      </w:r>
+      <w:proofErr w:type="spellEnd"/>
+      <w:r>
+        <w:t>” which relies upon public data from Washington State Voter Registration.  It allows viewing this data, comparing the data against a prescribed PDF document printed from LCR (see below), and exporting an Excel spreadsheet containing the output of the comparison.</w:t>
+      </w:r>
+    </w:p>
+    <w:p>
+      <w:pPr>
+        <w:pStyle w:val="Heading2"/>
+      </w:pPr>
+      <w:bookmarkStart w:id="2" w:name="_What_is_LCR?"/>
+      <w:bookmarkEnd w:id="2"/>
+      <w:r>
         <w:t>What is LCR?</w:t>
       </w:r>
     </w:p>
@@ -201,10 +392,10 @@
       <w:pPr>
         <w:pStyle w:val="Heading2"/>
       </w:pPr>
-      <w:bookmarkStart w:id="2" w:name="_How_is_member"/>
-      <w:bookmarkStart w:id="3" w:name="_How_“computer_literate”"/>
-      <w:bookmarkEnd w:id="2"/>
+      <w:bookmarkStart w:id="3" w:name="_How_is_member"/>
+      <w:bookmarkStart w:id="4" w:name="_How_“computer_literate”"/>
       <w:bookmarkEnd w:id="3"/>
+      <w:bookmarkEnd w:id="4"/>
       <w:r>
         <w:t>How “computer literate” does a user need to be?</w:t>
       </w:r>
@@ -233,16 +424,10 @@
       <w:pPr>
         <w:pStyle w:val="Heading2"/>
       </w:pPr>
-      <w:r>
-        <w:t xml:space="preserve">How </w:t>
-      </w:r>
-      <w:proofErr w:type="gramStart"/>
-      <w:r>
-        <w:t>is member data</w:t>
-      </w:r>
-      <w:proofErr w:type="gramEnd"/>
-      <w:r>
-        <w:t xml:space="preserve"> compared to the voter registration data?</w:t>
+      <w:bookmarkStart w:id="5" w:name="_How_is_member_1"/>
+      <w:bookmarkEnd w:id="5"/>
+      <w:r>
+        <w:t>How is member data compared to the voter registration data?</w:t>
       </w:r>
     </w:p>
     <w:p>
@@ -252,7 +437,11 @@
     </w:p>
     <w:p>
       <w:r>
-        <w:t>Identification of a member with the voter registration data is made by matching last name, birth date, and first name.  Optionally, the gender and middle initial, or using only the first initial is also supported.  But testing has shown that, generally, the most accurate results come by using the default search options.</w:t>
+        <w:t xml:space="preserve">Identification of a member with the voter registration data is made by matching last name, birth date, and first name.  Optionally, the gender and middle initial, or using only the first initial is also supported.  </w:t>
+      </w:r>
+      <w:r>
+        <w:lastRenderedPageBreak/>
+        <w:t>But testing has shown that, generally, the most accurate results come by using the default search options.</w:t>
       </w:r>
     </w:p>
     <w:p>
@@ -264,10 +453,9 @@
       <w:pPr>
         <w:pStyle w:val="Heading2"/>
       </w:pPr>
-      <w:bookmarkStart w:id="4" w:name="_How_secure_is"/>
-      <w:bookmarkEnd w:id="4"/>
-      <w:r>
-        <w:lastRenderedPageBreak/>
+      <w:bookmarkStart w:id="6" w:name="_How_secure_is"/>
+      <w:bookmarkEnd w:id="6"/>
+      <w:r>
         <w:t>How secure is the data?  What is done with the member data?</w:t>
       </w:r>
     </w:p>
@@ -291,8 +479,8 @@
       <w:pPr>
         <w:pStyle w:val="Heading2"/>
       </w:pPr>
-      <w:bookmarkStart w:id="5" w:name="_Why_an_installed"/>
-      <w:bookmarkEnd w:id="5"/>
+      <w:bookmarkStart w:id="7" w:name="_Why_an_installed"/>
+      <w:bookmarkEnd w:id="7"/>
       <w:r>
         <w:t xml:space="preserve">Why </w:t>
       </w:r>
@@ -337,8 +525,8 @@
       <w:pPr>
         <w:pStyle w:val="Heading2"/>
       </w:pPr>
-      <w:bookmarkStart w:id="6" w:name="_What_are_the"/>
-      <w:bookmarkEnd w:id="6"/>
+      <w:bookmarkStart w:id="8" w:name="_What_are_the"/>
+      <w:bookmarkEnd w:id="8"/>
       <w:r>
         <w:t>What are the system requirements?</w:t>
       </w:r>
@@ -352,10 +540,16 @@
       <w:pPr>
         <w:pStyle w:val="Heading2"/>
       </w:pPr>
-      <w:bookmarkStart w:id="7" w:name="_Why_can_this"/>
-      <w:bookmarkEnd w:id="7"/>
-      <w:r>
-        <w:t>Why can this not be installed on the unit computer?</w:t>
+      <w:bookmarkStart w:id="9" w:name="_Why_can_this"/>
+      <w:bookmarkEnd w:id="9"/>
+      <w:r>
+        <w:t xml:space="preserve">Why can this not be installed on the </w:t>
+      </w:r>
+      <w:r>
+        <w:t xml:space="preserve">Church </w:t>
+      </w:r>
+      <w:r>
+        <w:t>unit computer?</w:t>
       </w:r>
     </w:p>
     <w:p>
@@ -367,8 +561,8 @@
       <w:pPr>
         <w:pStyle w:val="Heading2"/>
       </w:pPr>
-      <w:bookmarkStart w:id="8" w:name="_What_preparation_is"/>
-      <w:bookmarkEnd w:id="8"/>
+      <w:bookmarkStart w:id="10" w:name="_What_preparation_is"/>
+      <w:bookmarkEnd w:id="10"/>
       <w:r>
         <w:t>What preparation is needed before using the program?</w:t>
       </w:r>
@@ -404,12 +598,12 @@
     </w:p>
     <w:p>
       <w:r>
+        <w:lastRenderedPageBreak/>
         <w:t>However, it is highly recommended that an effort be taken to go through the member data in LCR and ensure that all the addresses are updated to USPS standards.  The purpose of this effort is increase the reliability of the comparison results.  This can be accomplished by running the LCR report and reviewing each address which appears questionable.</w:t>
       </w:r>
     </w:p>
     <w:p>
       <w:r>
-        <w:lastRenderedPageBreak/>
         <w:t>When an address is modified and saved in LCR, the program will prompt the user to select the USPS standard entry.  Taking this option is recommended in most cases.  However, there may be instances where the USPS suggestion is actually incorrect.  Whomever undertakes this effort will need to be familiar with the geographic area of the unit in order to know when to take the USPS suggestion and when not to.</w:t>
       </w:r>
     </w:p>
@@ -417,8 +611,8 @@
       <w:pPr>
         <w:pStyle w:val="Heading2"/>
       </w:pPr>
-      <w:bookmarkStart w:id="9" w:name="_What_restrictions_apply"/>
-      <w:bookmarkEnd w:id="9"/>
+      <w:bookmarkStart w:id="11" w:name="_What_restrictions_apply"/>
+      <w:bookmarkEnd w:id="11"/>
       <w:r>
         <w:t>What restrictions apply to use of the voter registration data?</w:t>
       </w:r>
@@ -437,8 +631,8 @@
       <w:pPr>
         <w:pStyle w:val="Heading2"/>
       </w:pPr>
-      <w:bookmarkStart w:id="10" w:name="_Why_does_Windows"/>
-      <w:bookmarkEnd w:id="10"/>
+      <w:bookmarkStart w:id="12" w:name="_Why_does_Windows"/>
+      <w:bookmarkEnd w:id="12"/>
       <w:r>
         <w:t>Why does Windows 10 not allow me to install?</w:t>
       </w:r>
@@ -447,7 +641,7 @@
       <w:r>
         <w:t xml:space="preserve">The cause of this is addressed in the </w:t>
       </w:r>
-      <w:hyperlink r:id="rId9" w:anchor="Getting Started" w:history="1">
+      <w:hyperlink r:id="rId8" w:anchor="Getting Started" w:history="1">
         <w:r>
           <w:rPr>
             <w:rStyle w:val="Hyperlink"/>
@@ -496,12 +690,12 @@
       <w:pPr>
         <w:pStyle w:val="Heading2"/>
       </w:pPr>
-      <w:bookmarkStart w:id="11" w:name="_What_should_be"/>
-      <w:bookmarkStart w:id="12" w:name="_Why_the_message"/>
-      <w:bookmarkStart w:id="13" w:name="_Why_does_the"/>
-      <w:bookmarkEnd w:id="11"/>
-      <w:bookmarkEnd w:id="12"/>
+      <w:bookmarkStart w:id="13" w:name="_What_should_be"/>
+      <w:bookmarkStart w:id="14" w:name="_Why_the_message"/>
+      <w:bookmarkStart w:id="15" w:name="_Why_does_the"/>
       <w:bookmarkEnd w:id="13"/>
+      <w:bookmarkEnd w:id="14"/>
+      <w:bookmarkEnd w:id="15"/>
       <w:r>
         <w:t>What should be done when a message appears?</w:t>
       </w:r>
@@ -546,7 +740,7 @@
       <w:r>
         <w:t xml:space="preserve">Open an email to </w:t>
       </w:r>
-      <w:hyperlink r:id="rId10" w:history="1">
+      <w:hyperlink r:id="rId9" w:history="1">
         <w:r>
           <w:rPr>
             <w:rStyle w:val="Hyperlink"/>
@@ -607,8 +801,8 @@
       </w:r>
     </w:p>
     <w:sectPr>
-      <w:headerReference w:type="default" r:id="rId11"/>
-      <w:footerReference w:type="default" r:id="rId12"/>
+      <w:headerReference w:type="default" r:id="rId10"/>
+      <w:footerReference w:type="default" r:id="rId11"/>
       <w:pgSz w:w="12240" w:h="15840"/>
       <w:pgMar w:top="1440" w:right="1440" w:bottom="1440" w:left="1440" w:header="720" w:footer="720" w:gutter="0"/>
       <w:cols w:space="720"/>
@@ -619,7 +813,7 @@
 </file>
 
 <file path=word/endnotes.xml><?xml version="1.0" encoding="utf-8"?>
-<w:endnotes xmlns:wpc="http://schemas.microsoft.com/office/word/2010/wordprocessingCanvas" xmlns:mc="http://schemas.openxmlformats.org/markup-compatibility/2006" xmlns:o="urn:schemas-microsoft-com:office:office" xmlns:r="http://schemas.openxmlformats.org/officeDocument/2006/relationships" xmlns:m="http://schemas.openxmlformats.org/officeDocument/2006/math" xmlns:v="urn:schemas-microsoft-com:vml" xmlns:wp14="http://schemas.microsoft.com/office/word/2010/wordprocessingDrawing" xmlns:wp="http://schemas.openxmlformats.org/drawingml/2006/wordprocessingDrawing" xmlns:w10="urn:schemas-microsoft-com:office:word" xmlns:w="http://schemas.openxmlformats.org/wordprocessingml/2006/main" xmlns:w14="http://schemas.microsoft.com/office/word/2010/wordml" xmlns:w15="http://schemas.microsoft.com/office/word/2012/wordml" xmlns:wpg="http://schemas.microsoft.com/office/word/2010/wordprocessingGroup" xmlns:wpi="http://schemas.microsoft.com/office/word/2010/wordprocessingInk" xmlns:wne="http://schemas.microsoft.com/office/word/2006/wordml" xmlns:wps="http://schemas.microsoft.com/office/word/2010/wordprocessingShape" mc:Ignorable="w14 w15 wp14">
+<w:endnotes xmlns:wpc="http://schemas.microsoft.com/office/word/2010/wordprocessingCanvas" xmlns:cx="http://schemas.microsoft.com/office/drawing/2014/chartex" xmlns:cx1="http://schemas.microsoft.com/office/drawing/2015/9/8/chartex" xmlns:cx2="http://schemas.microsoft.com/office/drawing/2015/10/21/chartex" xmlns:cx3="http://schemas.microsoft.com/office/drawing/2016/5/9/chartex" xmlns:cx4="http://schemas.microsoft.com/office/drawing/2016/5/10/chartex" xmlns:cx5="http://schemas.microsoft.com/office/drawing/2016/5/11/chartex" xmlns:cx6="http://schemas.microsoft.com/office/drawing/2016/5/12/chartex" xmlns:cx7="http://schemas.microsoft.com/office/drawing/2016/5/13/chartex" xmlns:cx8="http://schemas.microsoft.com/office/drawing/2016/5/14/chartex" xmlns:mc="http://schemas.openxmlformats.org/markup-compatibility/2006" xmlns:aink="http://schemas.microsoft.com/office/drawing/2016/ink" xmlns:am3d="http://schemas.microsoft.com/office/drawing/2017/model3d" xmlns:o="urn:schemas-microsoft-com:office:office" xmlns:oel="http://schemas.microsoft.com/office/2019/extlst" xmlns:r="http://schemas.openxmlformats.org/officeDocument/2006/relationships" xmlns:m="http://schemas.openxmlformats.org/officeDocument/2006/math" xmlns:v="urn:schemas-microsoft-com:vml" xmlns:wp14="http://schemas.microsoft.com/office/word/2010/wordprocessingDrawing" xmlns:wp="http://schemas.openxmlformats.org/drawingml/2006/wordprocessingDrawing" xmlns:w10="urn:schemas-microsoft-com:office:word" xmlns:w="http://schemas.openxmlformats.org/wordprocessingml/2006/main" xmlns:w14="http://schemas.microsoft.com/office/word/2010/wordml" xmlns:w15="http://schemas.microsoft.com/office/word/2012/wordml" xmlns:w16cex="http://schemas.microsoft.com/office/word/2018/wordml/cex" xmlns:w16cid="http://schemas.microsoft.com/office/word/2016/wordml/cid" xmlns:w16="http://schemas.microsoft.com/office/word/2018/wordml" xmlns:w16sdtdh="http://schemas.microsoft.com/office/word/2020/wordml/sdtdatahash" xmlns:w16se="http://schemas.microsoft.com/office/word/2015/wordml/symex" xmlns:wpg="http://schemas.microsoft.com/office/word/2010/wordprocessingGroup" xmlns:wpi="http://schemas.microsoft.com/office/word/2010/wordprocessingInk" xmlns:wne="http://schemas.microsoft.com/office/word/2006/wordml" xmlns:wps="http://schemas.microsoft.com/office/word/2010/wordprocessingShape" mc:Ignorable="w14 w15 w16se w16cid w16 w16cex w16sdtdh wp14">
   <w:endnote w:type="separator" w:id="-1">
     <w:p>
       <w:pPr>
@@ -644,7 +838,7 @@
 </file>
 
 <file path=word/footer1.xml><?xml version="1.0" encoding="utf-8"?>
-<w:ftr xmlns:wpc="http://schemas.microsoft.com/office/word/2010/wordprocessingCanvas" xmlns:mc="http://schemas.openxmlformats.org/markup-compatibility/2006" xmlns:o="urn:schemas-microsoft-com:office:office" xmlns:r="http://schemas.openxmlformats.org/officeDocument/2006/relationships" xmlns:m="http://schemas.openxmlformats.org/officeDocument/2006/math" xmlns:v="urn:schemas-microsoft-com:vml" xmlns:wp14="http://schemas.microsoft.com/office/word/2010/wordprocessingDrawing" xmlns:wp="http://schemas.openxmlformats.org/drawingml/2006/wordprocessingDrawing" xmlns:w10="urn:schemas-microsoft-com:office:word" xmlns:w="http://schemas.openxmlformats.org/wordprocessingml/2006/main" xmlns:w14="http://schemas.microsoft.com/office/word/2010/wordml" xmlns:w15="http://schemas.microsoft.com/office/word/2012/wordml" xmlns:wpg="http://schemas.microsoft.com/office/word/2010/wordprocessingGroup" xmlns:wpi="http://schemas.microsoft.com/office/word/2010/wordprocessingInk" xmlns:wne="http://schemas.microsoft.com/office/word/2006/wordml" xmlns:wps="http://schemas.microsoft.com/office/word/2010/wordprocessingShape" mc:Ignorable="w14 w15 wp14">
+<w:ftr xmlns:wpc="http://schemas.microsoft.com/office/word/2010/wordprocessingCanvas" xmlns:cx="http://schemas.microsoft.com/office/drawing/2014/chartex" xmlns:cx1="http://schemas.microsoft.com/office/drawing/2015/9/8/chartex" xmlns:cx2="http://schemas.microsoft.com/office/drawing/2015/10/21/chartex" xmlns:cx3="http://schemas.microsoft.com/office/drawing/2016/5/9/chartex" xmlns:cx4="http://schemas.microsoft.com/office/drawing/2016/5/10/chartex" xmlns:cx5="http://schemas.microsoft.com/office/drawing/2016/5/11/chartex" xmlns:cx6="http://schemas.microsoft.com/office/drawing/2016/5/12/chartex" xmlns:cx7="http://schemas.microsoft.com/office/drawing/2016/5/13/chartex" xmlns:cx8="http://schemas.microsoft.com/office/drawing/2016/5/14/chartex" xmlns:mc="http://schemas.openxmlformats.org/markup-compatibility/2006" xmlns:aink="http://schemas.microsoft.com/office/drawing/2016/ink" xmlns:am3d="http://schemas.microsoft.com/office/drawing/2017/model3d" xmlns:o="urn:schemas-microsoft-com:office:office" xmlns:oel="http://schemas.microsoft.com/office/2019/extlst" xmlns:r="http://schemas.openxmlformats.org/officeDocument/2006/relationships" xmlns:m="http://schemas.openxmlformats.org/officeDocument/2006/math" xmlns:v="urn:schemas-microsoft-com:vml" xmlns:wp14="http://schemas.microsoft.com/office/word/2010/wordprocessingDrawing" xmlns:wp="http://schemas.openxmlformats.org/drawingml/2006/wordprocessingDrawing" xmlns:w10="urn:schemas-microsoft-com:office:word" xmlns:w="http://schemas.openxmlformats.org/wordprocessingml/2006/main" xmlns:w14="http://schemas.microsoft.com/office/word/2010/wordml" xmlns:w15="http://schemas.microsoft.com/office/word/2012/wordml" xmlns:w16cex="http://schemas.microsoft.com/office/word/2018/wordml/cex" xmlns:w16cid="http://schemas.microsoft.com/office/word/2016/wordml/cid" xmlns:w16="http://schemas.microsoft.com/office/word/2018/wordml" xmlns:w16sdtdh="http://schemas.microsoft.com/office/word/2020/wordml/sdtdatahash" xmlns:w16se="http://schemas.microsoft.com/office/word/2015/wordml/symex" xmlns:wpg="http://schemas.microsoft.com/office/word/2010/wordprocessingGroup" xmlns:wpi="http://schemas.microsoft.com/office/word/2010/wordprocessingInk" xmlns:wne="http://schemas.microsoft.com/office/word/2006/wordml" xmlns:wps="http://schemas.microsoft.com/office/word/2010/wordprocessingShape" mc:Ignorable="w14 w15 w16se w16cid w16 w16cex w16sdtdh wp14">
   <w:p>
     <w:pPr>
       <w:pStyle w:val="Footer"/>
@@ -653,7 +847,7 @@
       <w:t xml:space="preserve">Rev </w:t>
     </w:r>
     <w:r>
-      <w:t>4</w:t>
+      <w:t>5</w:t>
     </w:r>
     <w:r>
       <w:t xml:space="preserve"> – page </w:t>
@@ -690,17 +884,35 @@
       <w:t>©</w:t>
     </w:r>
     <w:r>
-      <w:t xml:space="preserve"> 2021 Advanced Applications</w:t>
+      <w:t xml:space="preserve"> 2021</w:t>
+    </w:r>
+    <w:r>
+      <w:t>-2023</w:t>
+    </w:r>
+    <w:r>
+      <w:t xml:space="preserve"> Advanced Applications</w:t>
     </w:r>
     <w:r>
       <w:tab/>
-      <w:t>2021-0</w:t>
+      <w:t>202</w:t>
     </w:r>
     <w:r>
-      <w:t>3-</w:t>
+      <w:t>3</w:t>
     </w:r>
     <w:r>
-      <w:t>29</w:t>
+      <w:t>-0</w:t>
+    </w:r>
+    <w:r>
+      <w:t>1</w:t>
+    </w:r>
+    <w:r>
+      <w:t>-</w:t>
+    </w:r>
+    <w:r>
+      <w:t>2</w:t>
+    </w:r>
+    <w:r>
+      <w:t>5</w:t>
     </w:r>
   </w:p>
   <w:p>
@@ -712,7 +924,7 @@
 </file>
 
 <file path=word/footnotes.xml><?xml version="1.0" encoding="utf-8"?>
-<w:footnotes xmlns:wpc="http://schemas.microsoft.com/office/word/2010/wordprocessingCanvas" xmlns:mc="http://schemas.openxmlformats.org/markup-compatibility/2006" xmlns:o="urn:schemas-microsoft-com:office:office" xmlns:r="http://schemas.openxmlformats.org/officeDocument/2006/relationships" xmlns:m="http://schemas.openxmlformats.org/officeDocument/2006/math" xmlns:v="urn:schemas-microsoft-com:vml" xmlns:wp14="http://schemas.microsoft.com/office/word/2010/wordprocessingDrawing" xmlns:wp="http://schemas.openxmlformats.org/drawingml/2006/wordprocessingDrawing" xmlns:w10="urn:schemas-microsoft-com:office:word" xmlns:w="http://schemas.openxmlformats.org/wordprocessingml/2006/main" xmlns:w14="http://schemas.microsoft.com/office/word/2010/wordml" xmlns:w15="http://schemas.microsoft.com/office/word/2012/wordml" xmlns:wpg="http://schemas.microsoft.com/office/word/2010/wordprocessingGroup" xmlns:wpi="http://schemas.microsoft.com/office/word/2010/wordprocessingInk" xmlns:wne="http://schemas.microsoft.com/office/word/2006/wordml" xmlns:wps="http://schemas.microsoft.com/office/word/2010/wordprocessingShape" mc:Ignorable="w14 w15 wp14">
+<w:footnotes xmlns:wpc="http://schemas.microsoft.com/office/word/2010/wordprocessingCanvas" xmlns:cx="http://schemas.microsoft.com/office/drawing/2014/chartex" xmlns:cx1="http://schemas.microsoft.com/office/drawing/2015/9/8/chartex" xmlns:cx2="http://schemas.microsoft.com/office/drawing/2015/10/21/chartex" xmlns:cx3="http://schemas.microsoft.com/office/drawing/2016/5/9/chartex" xmlns:cx4="http://schemas.microsoft.com/office/drawing/2016/5/10/chartex" xmlns:cx5="http://schemas.microsoft.com/office/drawing/2016/5/11/chartex" xmlns:cx6="http://schemas.microsoft.com/office/drawing/2016/5/12/chartex" xmlns:cx7="http://schemas.microsoft.com/office/drawing/2016/5/13/chartex" xmlns:cx8="http://schemas.microsoft.com/office/drawing/2016/5/14/chartex" xmlns:mc="http://schemas.openxmlformats.org/markup-compatibility/2006" xmlns:aink="http://schemas.microsoft.com/office/drawing/2016/ink" xmlns:am3d="http://schemas.microsoft.com/office/drawing/2017/model3d" xmlns:o="urn:schemas-microsoft-com:office:office" xmlns:oel="http://schemas.microsoft.com/office/2019/extlst" xmlns:r="http://schemas.openxmlformats.org/officeDocument/2006/relationships" xmlns:m="http://schemas.openxmlformats.org/officeDocument/2006/math" xmlns:v="urn:schemas-microsoft-com:vml" xmlns:wp14="http://schemas.microsoft.com/office/word/2010/wordprocessingDrawing" xmlns:wp="http://schemas.openxmlformats.org/drawingml/2006/wordprocessingDrawing" xmlns:w10="urn:schemas-microsoft-com:office:word" xmlns:w="http://schemas.openxmlformats.org/wordprocessingml/2006/main" xmlns:w14="http://schemas.microsoft.com/office/word/2010/wordml" xmlns:w15="http://schemas.microsoft.com/office/word/2012/wordml" xmlns:w16cex="http://schemas.microsoft.com/office/word/2018/wordml/cex" xmlns:w16cid="http://schemas.microsoft.com/office/word/2016/wordml/cid" xmlns:w16="http://schemas.microsoft.com/office/word/2018/wordml" xmlns:w16sdtdh="http://schemas.microsoft.com/office/word/2020/wordml/sdtdatahash" xmlns:w16se="http://schemas.microsoft.com/office/word/2015/wordml/symex" xmlns:wpg="http://schemas.microsoft.com/office/word/2010/wordprocessingGroup" xmlns:wpi="http://schemas.microsoft.com/office/word/2010/wordprocessingInk" xmlns:wne="http://schemas.microsoft.com/office/word/2006/wordml" xmlns:wps="http://schemas.microsoft.com/office/word/2010/wordprocessingShape" mc:Ignorable="w14 w15 w16se w16cid w16 w16cex w16sdtdh wp14">
   <w:footnote w:type="separator" w:id="-1">
     <w:p>
       <w:pPr>
@@ -788,7 +1000,7 @@
 </file>
 
 <file path=word/header1.xml><?xml version="1.0" encoding="utf-8"?>
-<w:hdr xmlns:wpc="http://schemas.microsoft.com/office/word/2010/wordprocessingCanvas" xmlns:mc="http://schemas.openxmlformats.org/markup-compatibility/2006" xmlns:o="urn:schemas-microsoft-com:office:office" xmlns:r="http://schemas.openxmlformats.org/officeDocument/2006/relationships" xmlns:m="http://schemas.openxmlformats.org/officeDocument/2006/math" xmlns:v="urn:schemas-microsoft-com:vml" xmlns:wp14="http://schemas.microsoft.com/office/word/2010/wordprocessingDrawing" xmlns:wp="http://schemas.openxmlformats.org/drawingml/2006/wordprocessingDrawing" xmlns:w10="urn:schemas-microsoft-com:office:word" xmlns:w="http://schemas.openxmlformats.org/wordprocessingml/2006/main" xmlns:w14="http://schemas.microsoft.com/office/word/2010/wordml" xmlns:w15="http://schemas.microsoft.com/office/word/2012/wordml" xmlns:wpg="http://schemas.microsoft.com/office/word/2010/wordprocessingGroup" xmlns:wpi="http://schemas.microsoft.com/office/word/2010/wordprocessingInk" xmlns:wne="http://schemas.microsoft.com/office/word/2006/wordml" xmlns:wps="http://schemas.microsoft.com/office/word/2010/wordprocessingShape" mc:Ignorable="w14 w15 wp14">
+<w:hdr xmlns:wpc="http://schemas.microsoft.com/office/word/2010/wordprocessingCanvas" xmlns:cx="http://schemas.microsoft.com/office/drawing/2014/chartex" xmlns:cx1="http://schemas.microsoft.com/office/drawing/2015/9/8/chartex" xmlns:cx2="http://schemas.microsoft.com/office/drawing/2015/10/21/chartex" xmlns:cx3="http://schemas.microsoft.com/office/drawing/2016/5/9/chartex" xmlns:cx4="http://schemas.microsoft.com/office/drawing/2016/5/10/chartex" xmlns:cx5="http://schemas.microsoft.com/office/drawing/2016/5/11/chartex" xmlns:cx6="http://schemas.microsoft.com/office/drawing/2016/5/12/chartex" xmlns:cx7="http://schemas.microsoft.com/office/drawing/2016/5/13/chartex" xmlns:cx8="http://schemas.microsoft.com/office/drawing/2016/5/14/chartex" xmlns:mc="http://schemas.openxmlformats.org/markup-compatibility/2006" xmlns:aink="http://schemas.microsoft.com/office/drawing/2016/ink" xmlns:am3d="http://schemas.microsoft.com/office/drawing/2017/model3d" xmlns:o="urn:schemas-microsoft-com:office:office" xmlns:oel="http://schemas.microsoft.com/office/2019/extlst" xmlns:r="http://schemas.openxmlformats.org/officeDocument/2006/relationships" xmlns:m="http://schemas.openxmlformats.org/officeDocument/2006/math" xmlns:v="urn:schemas-microsoft-com:vml" xmlns:wp14="http://schemas.microsoft.com/office/word/2010/wordprocessingDrawing" xmlns:wp="http://schemas.openxmlformats.org/drawingml/2006/wordprocessingDrawing" xmlns:w10="urn:schemas-microsoft-com:office:word" xmlns:w="http://schemas.openxmlformats.org/wordprocessingml/2006/main" xmlns:w14="http://schemas.microsoft.com/office/word/2010/wordml" xmlns:w15="http://schemas.microsoft.com/office/word/2012/wordml" xmlns:w16cex="http://schemas.microsoft.com/office/word/2018/wordml/cex" xmlns:w16cid="http://schemas.microsoft.com/office/word/2016/wordml/cid" xmlns:w16="http://schemas.microsoft.com/office/word/2018/wordml" xmlns:w16sdtdh="http://schemas.microsoft.com/office/word/2020/wordml/sdtdatahash" xmlns:w16se="http://schemas.microsoft.com/office/word/2015/wordml/symex" xmlns:wpg="http://schemas.microsoft.com/office/word/2010/wordprocessingGroup" xmlns:wpi="http://schemas.microsoft.com/office/word/2010/wordprocessingInk" xmlns:wne="http://schemas.microsoft.com/office/word/2006/wordml" xmlns:wps="http://schemas.microsoft.com/office/word/2010/wordprocessingShape" mc:Ignorable="w14 w15 w16se w16cid w16 w16cex w16sdtdh wp14">
   <w:p>
     <w:pPr>
       <w:pStyle w:val="Title"/>
@@ -816,7 +1028,7 @@
 </file>
 
 <file path=word/numbering.xml><?xml version="1.0" encoding="utf-8"?>
-<w:numbering xmlns:wpc="http://schemas.microsoft.com/office/word/2010/wordprocessingCanvas" xmlns:mc="http://schemas.openxmlformats.org/markup-compatibility/2006" xmlns:o="urn:schemas-microsoft-com:office:office" xmlns:r="http://schemas.openxmlformats.org/officeDocument/2006/relationships" xmlns:m="http://schemas.openxmlformats.org/officeDocument/2006/math" xmlns:v="urn:schemas-microsoft-com:vml" xmlns:wp14="http://schemas.microsoft.com/office/word/2010/wordprocessingDrawing" xmlns:wp="http://schemas.openxmlformats.org/drawingml/2006/wordprocessingDrawing" xmlns:w10="urn:schemas-microsoft-com:office:word" xmlns:w="http://schemas.openxmlformats.org/wordprocessingml/2006/main" xmlns:w14="http://schemas.microsoft.com/office/word/2010/wordml" xmlns:w15="http://schemas.microsoft.com/office/word/2012/wordml" xmlns:wpg="http://schemas.microsoft.com/office/word/2010/wordprocessingGroup" xmlns:wpi="http://schemas.microsoft.com/office/word/2010/wordprocessingInk" xmlns:wne="http://schemas.microsoft.com/office/word/2006/wordml" xmlns:wps="http://schemas.microsoft.com/office/word/2010/wordprocessingShape" mc:Ignorable="w14 w15 wp14">
+<w:numbering xmlns:wpc="http://schemas.microsoft.com/office/word/2010/wordprocessingCanvas" xmlns:cx="http://schemas.microsoft.com/office/drawing/2014/chartex" xmlns:cx1="http://schemas.microsoft.com/office/drawing/2015/9/8/chartex" xmlns:cx2="http://schemas.microsoft.com/office/drawing/2015/10/21/chartex" xmlns:cx3="http://schemas.microsoft.com/office/drawing/2016/5/9/chartex" xmlns:cx4="http://schemas.microsoft.com/office/drawing/2016/5/10/chartex" xmlns:cx5="http://schemas.microsoft.com/office/drawing/2016/5/11/chartex" xmlns:cx6="http://schemas.microsoft.com/office/drawing/2016/5/12/chartex" xmlns:cx7="http://schemas.microsoft.com/office/drawing/2016/5/13/chartex" xmlns:cx8="http://schemas.microsoft.com/office/drawing/2016/5/14/chartex" xmlns:mc="http://schemas.openxmlformats.org/markup-compatibility/2006" xmlns:aink="http://schemas.microsoft.com/office/drawing/2016/ink" xmlns:am3d="http://schemas.microsoft.com/office/drawing/2017/model3d" xmlns:o="urn:schemas-microsoft-com:office:office" xmlns:oel="http://schemas.microsoft.com/office/2019/extlst" xmlns:r="http://schemas.openxmlformats.org/officeDocument/2006/relationships" xmlns:m="http://schemas.openxmlformats.org/officeDocument/2006/math" xmlns:v="urn:schemas-microsoft-com:vml" xmlns:wp14="http://schemas.microsoft.com/office/word/2010/wordprocessingDrawing" xmlns:wp="http://schemas.openxmlformats.org/drawingml/2006/wordprocessingDrawing" xmlns:w10="urn:schemas-microsoft-com:office:word" xmlns:w="http://schemas.openxmlformats.org/wordprocessingml/2006/main" xmlns:w14="http://schemas.microsoft.com/office/word/2010/wordml" xmlns:w15="http://schemas.microsoft.com/office/word/2012/wordml" xmlns:w16cex="http://schemas.microsoft.com/office/word/2018/wordml/cex" xmlns:w16cid="http://schemas.microsoft.com/office/word/2016/wordml/cid" xmlns:w16="http://schemas.microsoft.com/office/word/2018/wordml" xmlns:w16sdtdh="http://schemas.microsoft.com/office/word/2020/wordml/sdtdatahash" xmlns:w16se="http://schemas.microsoft.com/office/word/2015/wordml/symex" xmlns:wpg="http://schemas.microsoft.com/office/word/2010/wordprocessingGroup" xmlns:wpi="http://schemas.microsoft.com/office/word/2010/wordprocessingInk" xmlns:wne="http://schemas.microsoft.com/office/word/2006/wordml" xmlns:wps="http://schemas.microsoft.com/office/word/2010/wordprocessingShape" mc:Ignorable="w14 w15 w16se w16cid w16 w16cex w16sdtdh wp14">
   <w:abstractNum w:abstractNumId="0" w15:restartNumberingAfterBreak="0">
     <w:nsid w:val="29DF1680"/>
     <w:multiLevelType w:val="hybridMultilevel"/>
@@ -1194,23 +1406,23 @@
       </w:pPr>
     </w:lvl>
   </w:abstractNum>
-  <w:num w:numId="1">
+  <w:num w:numId="1" w16cid:durableId="1364985970">
     <w:abstractNumId w:val="3"/>
   </w:num>
-  <w:num w:numId="2">
+  <w:num w:numId="2" w16cid:durableId="227494575">
     <w:abstractNumId w:val="2"/>
   </w:num>
-  <w:num w:numId="3">
+  <w:num w:numId="3" w16cid:durableId="1362901814">
     <w:abstractNumId w:val="0"/>
   </w:num>
-  <w:num w:numId="4">
+  <w:num w:numId="4" w16cid:durableId="123890569">
     <w:abstractNumId w:val="1"/>
   </w:num>
 </w:numbering>
 </file>
 
 <file path=word/styles.xml><?xml version="1.0" encoding="utf-8"?>
-<w:styles xmlns:mc="http://schemas.openxmlformats.org/markup-compatibility/2006" xmlns:r="http://schemas.openxmlformats.org/officeDocument/2006/relationships" xmlns:w="http://schemas.openxmlformats.org/wordprocessingml/2006/main" xmlns:w14="http://schemas.microsoft.com/office/word/2010/wordml" xmlns:w15="http://schemas.microsoft.com/office/word/2012/wordml" mc:Ignorable="w14 w15">
+<w:styles xmlns:mc="http://schemas.openxmlformats.org/markup-compatibility/2006" xmlns:r="http://schemas.openxmlformats.org/officeDocument/2006/relationships" xmlns:w="http://schemas.openxmlformats.org/wordprocessingml/2006/main" xmlns:w14="http://schemas.microsoft.com/office/word/2010/wordml" xmlns:w15="http://schemas.microsoft.com/office/word/2012/wordml" xmlns:w16cex="http://schemas.microsoft.com/office/word/2018/wordml/cex" xmlns:w16cid="http://schemas.microsoft.com/office/word/2016/wordml/cid" xmlns:w16="http://schemas.microsoft.com/office/word/2018/wordml" xmlns:w16sdtdh="http://schemas.microsoft.com/office/word/2020/wordml/sdtdatahash" xmlns:w16se="http://schemas.microsoft.com/office/word/2015/wordml/symex" mc:Ignorable="w14 w15 w16se w16cid w16 w16cex w16sdtdh">
   <w:docDefaults>
     <w:rPrDefault>
       <w:rPr>
@@ -1226,7 +1438,7 @@
       </w:pPr>
     </w:pPrDefault>
   </w:docDefaults>
-  <w:latentStyles w:defLockedState="0" w:defUIPriority="99" w:defSemiHidden="0" w:defUnhideWhenUsed="0" w:defQFormat="0" w:count="371">
+  <w:latentStyles w:defLockedState="0" w:defUIPriority="99" w:defSemiHidden="0" w:defUnhideWhenUsed="0" w:defQFormat="0" w:count="376">
     <w:lsdException w:name="Normal" w:uiPriority="0" w:qFormat="1"/>
     <w:lsdException w:name="heading 1" w:uiPriority="9" w:qFormat="1"/>
     <w:lsdException w:name="heading 2" w:semiHidden="1" w:uiPriority="9" w:unhideWhenUsed="1" w:qFormat="1"/>
@@ -1332,7 +1544,6 @@
     <w:lsdException w:name="HTML Sample" w:semiHidden="1" w:unhideWhenUsed="1"/>
     <w:lsdException w:name="HTML Typewriter" w:semiHidden="1" w:unhideWhenUsed="1"/>
     <w:lsdException w:name="HTML Variable" w:semiHidden="1" w:unhideWhenUsed="1"/>
-    <w:lsdException w:name="Normal Table" w:semiHidden="1" w:unhideWhenUsed="1"/>
     <w:lsdException w:name="annotation subject" w:semiHidden="1" w:unhideWhenUsed="1"/>
     <w:lsdException w:name="No List" w:semiHidden="1" w:unhideWhenUsed="1"/>
     <w:lsdException w:name="Outline List 1" w:semiHidden="1" w:unhideWhenUsed="1"/>
@@ -1375,11 +1586,8 @@
     <w:lsdException w:name="Table Contemporary" w:semiHidden="1" w:unhideWhenUsed="1"/>
     <w:lsdException w:name="Table Elegant" w:semiHidden="1" w:unhideWhenUsed="1"/>
     <w:lsdException w:name="Table Professional" w:semiHidden="1" w:unhideWhenUsed="1"/>
-    <w:lsdException w:name="Table Subtle 1" w:semiHidden="1" w:unhideWhenUsed="1"/>
     <w:lsdException w:name="Table Subtle 2" w:semiHidden="1" w:unhideWhenUsed="1"/>
     <w:lsdException w:name="Table Web 1" w:semiHidden="1" w:unhideWhenUsed="1"/>
-    <w:lsdException w:name="Table Web 2" w:semiHidden="1" w:unhideWhenUsed="1"/>
-    <w:lsdException w:name="Table Web 3" w:semiHidden="1" w:unhideWhenUsed="1"/>
     <w:lsdException w:name="Balloon Text" w:semiHidden="1" w:unhideWhenUsed="1"/>
     <w:lsdException w:name="Table Grid" w:uiPriority="39"/>
     <w:lsdException w:name="Table Theme" w:semiHidden="1" w:unhideWhenUsed="1"/>
@@ -1598,6 +1806,11 @@
     <w:lsdException w:name="List Table 5 Dark Accent 6" w:uiPriority="50"/>
     <w:lsdException w:name="List Table 6 Colorful Accent 6" w:uiPriority="51"/>
     <w:lsdException w:name="List Table 7 Colorful Accent 6" w:uiPriority="52"/>
+    <w:lsdException w:name="Mention" w:semiHidden="1" w:unhideWhenUsed="1"/>
+    <w:lsdException w:name="Smart Hyperlink" w:semiHidden="1" w:unhideWhenUsed="1"/>
+    <w:lsdException w:name="Hashtag" w:semiHidden="1" w:unhideWhenUsed="1"/>
+    <w:lsdException w:name="Unresolved Mention" w:semiHidden="1" w:unhideWhenUsed="1"/>
+    <w:lsdException w:name="Smart Link" w:semiHidden="1" w:unhideWhenUsed="1"/>
   </w:latentStyles>
   <w:style w:type="paragraph" w:default="1" w:styleId="Normal">
     <w:name w:val="Normal"/>
@@ -1875,6 +2088,18 @@
       <w:vertAlign w:val="superscript"/>
     </w:rPr>
   </w:style>
+  <w:style w:type="character" w:styleId="UnresolvedMention">
+    <w:name w:val="Unresolved Mention"/>
+    <w:basedOn w:val="DefaultParagraphFont"/>
+    <w:uiPriority w:val="99"/>
+    <w:semiHidden/>
+    <w:unhideWhenUsed/>
+    <w:rsid w:val="00802E2D"/>
+    <w:rPr>
+      <w:color w:val="605E5C"/>
+      <w:shd w:val="clear" w:color="auto" w:fill="E1DFDD"/>
+    </w:rPr>
+  </w:style>
 </w:styles>
 </file>
 

</xml_diff>